<commit_message>
tiny bit of the report done
</commit_message>
<xml_diff>
--- a/report.docx
+++ b/report.docx
@@ -27,6 +27,62 @@
       <w:pPr>
         <w:spacing w:line="240" w:lineRule="auto"/>
       </w:pPr>
+      <w:r>
+        <w:t xml:space="preserve">For </w:t>
+      </w:r>
+      <w:proofErr w:type="gramStart"/>
+      <w:r>
+        <w:t>Q</w:t>
+      </w:r>
+      <w:proofErr w:type="gramEnd"/>
+      <w:r>
+        <w:t xml:space="preserve"> we used a queue and for visited we used a </w:t>
+      </w:r>
+      <w:proofErr w:type="spellStart"/>
+      <w:r>
+        <w:t>hashset</w:t>
+      </w:r>
+      <w:proofErr w:type="spellEnd"/>
+      <w:r>
+        <w:t xml:space="preserve">. We used a queue for q because it was the easiest way to implement a BFS traversal. We used a </w:t>
+      </w:r>
+      <w:proofErr w:type="spellStart"/>
+      <w:r>
+        <w:t>hashset</w:t>
+      </w:r>
+      <w:proofErr w:type="spellEnd"/>
+      <w:r>
+        <w:t xml:space="preserve"> for visited because it gives us quick (near </w:t>
+      </w:r>
+      <w:proofErr w:type="gramStart"/>
+      <w:r>
+        <w:t>O(</w:t>
+      </w:r>
+      <w:proofErr w:type="gramEnd"/>
+      <w:r>
+        <w:t>1)) lookup times to check if an element is in the set and since that is the only operation we perform on the set the runtimes of other methods do not matter.</w:t>
+      </w:r>
+    </w:p>
+    <w:p>
+      <w:pPr>
+        <w:spacing w:line="240" w:lineRule="auto"/>
+      </w:pPr>
+    </w:p>
+    <w:p>
+      <w:pPr>
+        <w:spacing w:line="240" w:lineRule="auto"/>
+      </w:pPr>
+      <w:r>
+        <w:t xml:space="preserve">Our graph in </w:t>
+      </w:r>
+      <w:proofErr w:type="spellStart"/>
+      <w:r>
+        <w:t>WikiCS</w:t>
+      </w:r>
+      <w:proofErr w:type="spellEnd"/>
+      <w:r>
+        <w:t xml:space="preserve"> has 200 vertices and 2867 edges. </w:t>
+      </w:r>
       <w:bookmarkStart w:id="0" w:name="_GoBack"/>
       <w:bookmarkEnd w:id="0"/>
     </w:p>

</xml_diff>

<commit_message>
added a little to report
</commit_message>
<xml_diff>
--- a/report.docx
+++ b/report.docx
@@ -30,58 +30,45 @@
       <w:r>
         <w:t xml:space="preserve">For </w:t>
       </w:r>
-      <w:proofErr w:type="gramStart"/>
       <w:r>
-        <w:t>Q</w:t>
+        <w:t>Q we used a queue and for visited we used a hashset. We used a queue for q because it was the easiest way to implement a BFS traversal. We used a hashset for visited because it gives us quick (near O(1)) lookup times to check if an element is in the set and since that is the only operation we perform on the set the runtimes of other methods do not matter.</w:t>
       </w:r>
-      <w:proofErr w:type="gramEnd"/>
+    </w:p>
+    <w:p>
+      <w:pPr>
+        <w:spacing w:line="240" w:lineRule="auto"/>
+      </w:pPr>
+    </w:p>
+    <w:p>
+      <w:pPr>
+        <w:spacing w:line="240" w:lineRule="auto"/>
+      </w:pPr>
       <w:r>
-        <w:t xml:space="preserve"> we used a queue and for visited we used a </w:t>
+        <w:t xml:space="preserve">Our graph in WikiCS has 200 vertices and 2867 edges. </w:t>
       </w:r>
-      <w:proofErr w:type="spellStart"/>
+    </w:p>
+    <w:p>
+      <w:pPr>
+        <w:spacing w:line="240" w:lineRule="auto"/>
+      </w:pPr>
       <w:r>
-        <w:t>hashset</w:t>
+        <w:t>The vertex with the largest out degree is /wiki/Computer_Science with 199 outgoing edges</w:t>
       </w:r>
-      <w:proofErr w:type="spellEnd"/>
+    </w:p>
+    <w:p>
+      <w:pPr>
+        <w:spacing w:line="240" w:lineRule="auto"/>
+      </w:pPr>
       <w:r>
-        <w:t xml:space="preserve">. We used a queue for q because it was the easiest way to implement a BFS traversal. We used a </w:t>
+        <w:t>The diameter of the graph is 400 = 2*the number of verticies since the graph is not a strongly connected component.</w:t>
       </w:r>
-      <w:proofErr w:type="spellStart"/>
+    </w:p>
+    <w:p>
+      <w:pPr>
+        <w:spacing w:line="240" w:lineRule="auto"/>
+      </w:pPr>
       <w:r>
-        <w:t>hashset</w:t>
-      </w:r>
-      <w:proofErr w:type="spellEnd"/>
-      <w:r>
-        <w:t xml:space="preserve"> for visited because it gives us quick (near </w:t>
-      </w:r>
-      <w:proofErr w:type="gramStart"/>
-      <w:r>
-        <w:t>O(</w:t>
-      </w:r>
-      <w:proofErr w:type="gramEnd"/>
-      <w:r>
-        <w:t>1)) lookup times to check if an element is in the set and since that is the only operation we perform on the set the runtimes of other methods do not matter.</w:t>
-      </w:r>
-    </w:p>
-    <w:p>
-      <w:pPr>
-        <w:spacing w:line="240" w:lineRule="auto"/>
-      </w:pPr>
-    </w:p>
-    <w:p>
-      <w:pPr>
-        <w:spacing w:line="240" w:lineRule="auto"/>
-      </w:pPr>
-      <w:r>
-        <w:t xml:space="preserve">Our graph in </w:t>
-      </w:r>
-      <w:proofErr w:type="spellStart"/>
-      <w:r>
-        <w:t>WikiCS</w:t>
-      </w:r>
-      <w:proofErr w:type="spellEnd"/>
-      <w:r>
-        <w:t xml:space="preserve"> has 200 vertices and 2867 edges. </w:t>
+        <w:t>The page with the highest centrality is /wiki/Computer_Science.</w:t>
       </w:r>
       <w:bookmarkStart w:id="0" w:name="_GoBack"/>
       <w:bookmarkEnd w:id="0"/>

</xml_diff>